<commit_message>
done fourth task word
</commit_message>
<xml_diff>
--- a/lab2/4/cpp_fourth_task_rudenko.docx
+++ b/lab2/4/cpp_fourth_task_rudenko.docx
@@ -91,8 +91,8 @@
             <v:path o:extrusionok="f" gradientshapeok="t" o:connecttype="rect"/>
             <o:lock v:ext="edit" aspectratio="t"/>
           </v:shapetype>
-          <v:shape id="_x0000_i1027" type="#_x0000_t75" style="width:468pt;height:119.25pt">
-            <v:imagedata r:id="rId4" o:title="3"/>
+          <v:shape id="_x0000_i1027" type="#_x0000_t75" style="width:467.4pt;height:51pt">
+            <v:imagedata r:id="rId4" o:title="4"/>
           </v:shape>
         </w:pict>
       </w:r>
@@ -327,7 +327,7 @@
           <w:sz w:val="19"/>
           <w:szCs w:val="19"/>
         </w:rPr>
-        <w:t>) {</w:t>
+        <w:t>)</w:t>
       </w:r>
     </w:p>
     <w:p>
@@ -350,45 +350,7 @@
           <w:sz w:val="19"/>
           <w:szCs w:val="19"/>
         </w:rPr>
-        <w:t xml:space="preserve">    </w:t>
-      </w:r>
-      <w:proofErr w:type="spellStart"/>
-      <w:r>
-        <w:rPr>
-          <w:rFonts w:ascii="Consolas" w:hAnsi="Consolas" w:cs="Consolas"/>
-          <w:color w:val="0000FF"/>
-          <w:sz w:val="19"/>
-          <w:szCs w:val="19"/>
-        </w:rPr>
-        <w:t>const</w:t>
-      </w:r>
-      <w:proofErr w:type="spellEnd"/>
-      <w:r>
-        <w:rPr>
-          <w:rFonts w:ascii="Consolas" w:hAnsi="Consolas" w:cs="Consolas"/>
-          <w:color w:val="000000"/>
-          <w:sz w:val="19"/>
-          <w:szCs w:val="19"/>
-        </w:rPr>
-        <w:t xml:space="preserve"> </w:t>
-      </w:r>
-      <w:r>
-        <w:rPr>
-          <w:rFonts w:ascii="Consolas" w:hAnsi="Consolas" w:cs="Consolas"/>
-          <w:color w:val="0000FF"/>
-          <w:sz w:val="19"/>
-          <w:szCs w:val="19"/>
-        </w:rPr>
-        <w:t>float</w:t>
-      </w:r>
-      <w:r>
-        <w:rPr>
-          <w:rFonts w:ascii="Consolas" w:hAnsi="Consolas" w:cs="Consolas"/>
-          <w:color w:val="000000"/>
-          <w:sz w:val="19"/>
-          <w:szCs w:val="19"/>
-        </w:rPr>
-        <w:t xml:space="preserve"> milesPer100km = 62.14;</w:t>
+        <w:t>{</w:t>
       </w:r>
     </w:p>
     <w:p>
@@ -411,17 +373,17 @@
           <w:sz w:val="19"/>
           <w:szCs w:val="19"/>
         </w:rPr>
-        <w:t xml:space="preserve">    </w:t>
+        <w:tab/>
       </w:r>
       <w:proofErr w:type="spellStart"/>
       <w:r>
         <w:rPr>
           <w:rFonts w:ascii="Consolas" w:hAnsi="Consolas" w:cs="Consolas"/>
-          <w:color w:val="0000FF"/>
-          <w:sz w:val="19"/>
-          <w:szCs w:val="19"/>
-        </w:rPr>
-        <w:t>const</w:t>
+          <w:color w:val="000000"/>
+          <w:sz w:val="19"/>
+          <w:szCs w:val="19"/>
+        </w:rPr>
+        <w:t>cout</w:t>
       </w:r>
       <w:proofErr w:type="spellEnd"/>
       <w:r>
@@ -436,11 +398,11 @@
       <w:r>
         <w:rPr>
           <w:rFonts w:ascii="Consolas" w:hAnsi="Consolas" w:cs="Consolas"/>
-          <w:color w:val="0000FF"/>
-          <w:sz w:val="19"/>
-          <w:szCs w:val="19"/>
-        </w:rPr>
-        <w:t>float</w:t>
+          <w:color w:val="008080"/>
+          <w:sz w:val="19"/>
+          <w:szCs w:val="19"/>
+        </w:rPr>
+        <w:t>&lt;&lt;</w:t>
       </w:r>
       <w:r>
         <w:rPr>
@@ -451,25 +413,43 @@
         </w:rPr>
         <w:t xml:space="preserve"> </w:t>
       </w:r>
-      <w:proofErr w:type="spellStart"/>
-      <w:r>
-        <w:rPr>
-          <w:rFonts w:ascii="Consolas" w:hAnsi="Consolas" w:cs="Consolas"/>
-          <w:color w:val="000000"/>
-          <w:sz w:val="19"/>
-          <w:szCs w:val="19"/>
-        </w:rPr>
-        <w:t>litersPerGallon</w:t>
-      </w:r>
-      <w:proofErr w:type="spellEnd"/>
-      <w:r>
-        <w:rPr>
-          <w:rFonts w:ascii="Consolas" w:hAnsi="Consolas" w:cs="Consolas"/>
-          <w:color w:val="000000"/>
-          <w:sz w:val="19"/>
-          <w:szCs w:val="19"/>
-        </w:rPr>
-        <w:t xml:space="preserve"> = 3.875;</w:t>
+      <w:r>
+        <w:rPr>
+          <w:rFonts w:ascii="Consolas" w:hAnsi="Consolas" w:cs="Consolas"/>
+          <w:color w:val="A31515"/>
+          <w:sz w:val="19"/>
+          <w:szCs w:val="19"/>
+        </w:rPr>
+        <w:t xml:space="preserve">"For integer number from 32 till </w:t>
+      </w:r>
+      <w:proofErr w:type="gramStart"/>
+      <w:r>
+        <w:rPr>
+          <w:rFonts w:ascii="Consolas" w:hAnsi="Consolas" w:cs="Consolas"/>
+          <w:color w:val="A31515"/>
+          <w:sz w:val="19"/>
+          <w:szCs w:val="19"/>
+        </w:rPr>
+        <w:t>70,\</w:t>
+      </w:r>
+      <w:proofErr w:type="gramEnd"/>
+      <w:r>
+        <w:rPr>
+          <w:rFonts w:ascii="Consolas" w:hAnsi="Consolas" w:cs="Consolas"/>
+          <w:color w:val="A31515"/>
+          <w:sz w:val="19"/>
+          <w:szCs w:val="19"/>
+        </w:rPr>
+        <w:t>n"</w:t>
+      </w:r>
+      <w:r>
+        <w:rPr>
+          <w:rFonts w:ascii="Consolas" w:hAnsi="Consolas" w:cs="Consolas"/>
+          <w:color w:val="000000"/>
+          <w:sz w:val="19"/>
+          <w:szCs w:val="19"/>
+        </w:rPr>
+        <w:t>;</w:t>
       </w:r>
     </w:p>
     <w:p>
@@ -492,7 +472,7 @@
           <w:sz w:val="19"/>
           <w:szCs w:val="19"/>
         </w:rPr>
-        <w:t xml:space="preserve">    </w:t>
+        <w:tab/>
       </w:r>
       <w:proofErr w:type="spellStart"/>
       <w:r>
@@ -539,67 +519,7 @@
           <w:sz w:val="19"/>
           <w:szCs w:val="19"/>
         </w:rPr>
-        <w:t xml:space="preserve">"Enter automobile </w:t>
-      </w:r>
-      <w:proofErr w:type="spellStart"/>
-      <w:r>
-        <w:rPr>
-          <w:rFonts w:ascii="Consolas" w:hAnsi="Consolas" w:cs="Consolas"/>
-          <w:color w:val="A31515"/>
-          <w:sz w:val="19"/>
-          <w:szCs w:val="19"/>
-        </w:rPr>
-        <w:t>gasline</w:t>
-      </w:r>
-      <w:proofErr w:type="spellEnd"/>
-      <w:r>
-        <w:rPr>
-          <w:rFonts w:ascii="Consolas" w:hAnsi="Consolas" w:cs="Consolas"/>
-          <w:color w:val="A31515"/>
-          <w:sz w:val="19"/>
-          <w:szCs w:val="19"/>
-        </w:rPr>
-        <w:t xml:space="preserve"> consumption figure in the European </w:t>
-      </w:r>
-      <w:proofErr w:type="spellStart"/>
-      <w:r>
-        <w:rPr>
-          <w:rFonts w:ascii="Consolas" w:hAnsi="Consolas" w:cs="Consolas"/>
-          <w:color w:val="A31515"/>
-          <w:sz w:val="19"/>
-          <w:szCs w:val="19"/>
-        </w:rPr>
-        <w:t>stype</w:t>
-      </w:r>
-      <w:proofErr w:type="spellEnd"/>
-      <w:r>
-        <w:rPr>
-          <w:rFonts w:ascii="Consolas" w:hAnsi="Consolas" w:cs="Consolas"/>
-          <w:color w:val="A31515"/>
-          <w:sz w:val="19"/>
-          <w:szCs w:val="19"/>
-        </w:rPr>
-        <w:t xml:space="preserve"> (litters per 100 kilometers</w:t>
-      </w:r>
-      <w:proofErr w:type="gramStart"/>
-      <w:r>
-        <w:rPr>
-          <w:rFonts w:ascii="Consolas" w:hAnsi="Consolas" w:cs="Consolas"/>
-          <w:color w:val="A31515"/>
-          <w:sz w:val="19"/>
-          <w:szCs w:val="19"/>
-        </w:rPr>
-        <w:t>) :</w:t>
-      </w:r>
-      <w:proofErr w:type="gramEnd"/>
-      <w:r>
-        <w:rPr>
-          <w:rFonts w:ascii="Consolas" w:hAnsi="Consolas" w:cs="Consolas"/>
-          <w:color w:val="A31515"/>
-          <w:sz w:val="19"/>
-          <w:szCs w:val="19"/>
-        </w:rPr>
-        <w:t>"</w:t>
+        <w:t>"their representation for\n"</w:t>
       </w:r>
       <w:r>
         <w:rPr>
@@ -631,25 +551,63 @@
           <w:sz w:val="19"/>
           <w:szCs w:val="19"/>
         </w:rPr>
-        <w:t xml:space="preserve">    </w:t>
-      </w:r>
-      <w:r>
-        <w:rPr>
-          <w:rFonts w:ascii="Consolas" w:hAnsi="Consolas" w:cs="Consolas"/>
-          <w:color w:val="0000FF"/>
-          <w:sz w:val="19"/>
-          <w:szCs w:val="19"/>
-        </w:rPr>
-        <w:t>double</w:t>
-      </w:r>
-      <w:r>
-        <w:rPr>
-          <w:rFonts w:ascii="Consolas" w:hAnsi="Consolas" w:cs="Consolas"/>
-          <w:color w:val="000000"/>
-          <w:sz w:val="19"/>
-          <w:szCs w:val="19"/>
-        </w:rPr>
-        <w:t xml:space="preserve"> lp100km;</w:t>
+        <w:tab/>
+      </w:r>
+      <w:proofErr w:type="spellStart"/>
+      <w:r>
+        <w:rPr>
+          <w:rFonts w:ascii="Consolas" w:hAnsi="Consolas" w:cs="Consolas"/>
+          <w:color w:val="000000"/>
+          <w:sz w:val="19"/>
+          <w:szCs w:val="19"/>
+        </w:rPr>
+        <w:t>cout</w:t>
+      </w:r>
+      <w:proofErr w:type="spellEnd"/>
+      <w:r>
+        <w:rPr>
+          <w:rFonts w:ascii="Consolas" w:hAnsi="Consolas" w:cs="Consolas"/>
+          <w:color w:val="000000"/>
+          <w:sz w:val="19"/>
+          <w:szCs w:val="19"/>
+        </w:rPr>
+        <w:t xml:space="preserve"> </w:t>
+      </w:r>
+      <w:r>
+        <w:rPr>
+          <w:rFonts w:ascii="Consolas" w:hAnsi="Consolas" w:cs="Consolas"/>
+          <w:color w:val="008080"/>
+          <w:sz w:val="19"/>
+          <w:szCs w:val="19"/>
+        </w:rPr>
+        <w:t>&lt;&lt;</w:t>
+      </w:r>
+      <w:r>
+        <w:rPr>
+          <w:rFonts w:ascii="Consolas" w:hAnsi="Consolas" w:cs="Consolas"/>
+          <w:color w:val="000000"/>
+          <w:sz w:val="19"/>
+          <w:szCs w:val="19"/>
+        </w:rPr>
+        <w:t xml:space="preserve"> </w:t>
+      </w:r>
+      <w:r>
+        <w:rPr>
+          <w:rFonts w:ascii="Consolas" w:hAnsi="Consolas" w:cs="Consolas"/>
+          <w:color w:val="A31515"/>
+          <w:sz w:val="19"/>
+          <w:szCs w:val="19"/>
+        </w:rPr>
+        <w:t>"characters is shown below\n\n"</w:t>
+      </w:r>
+      <w:r>
+        <w:rPr>
+          <w:rFonts w:ascii="Consolas" w:hAnsi="Consolas" w:cs="Consolas"/>
+          <w:color w:val="000000"/>
+          <w:sz w:val="19"/>
+          <w:szCs w:val="19"/>
+        </w:rPr>
+        <w:t>;</w:t>
       </w:r>
     </w:p>
     <w:p>
@@ -672,7 +630,7 @@
           <w:sz w:val="19"/>
           <w:szCs w:val="19"/>
         </w:rPr>
-        <w:t xml:space="preserve">    </w:t>
+        <w:tab/>
       </w:r>
       <w:proofErr w:type="spellStart"/>
       <w:r>
@@ -682,7 +640,7 @@
           <w:sz w:val="19"/>
           <w:szCs w:val="19"/>
         </w:rPr>
-        <w:t>cin</w:t>
+        <w:t>cout</w:t>
       </w:r>
       <w:proofErr w:type="spellEnd"/>
       <w:r>
@@ -701,16 +659,34 @@
           <w:sz w:val="19"/>
           <w:szCs w:val="19"/>
         </w:rPr>
-        <w:t>&gt;&gt;</w:t>
-      </w:r>
-      <w:r>
-        <w:rPr>
-          <w:rFonts w:ascii="Consolas" w:hAnsi="Consolas" w:cs="Consolas"/>
-          <w:color w:val="000000"/>
-          <w:sz w:val="19"/>
-          <w:szCs w:val="19"/>
-        </w:rPr>
-        <w:t xml:space="preserve"> lp100km;</w:t>
+        <w:t>&lt;&lt;</w:t>
+      </w:r>
+      <w:r>
+        <w:rPr>
+          <w:rFonts w:ascii="Consolas" w:hAnsi="Consolas" w:cs="Consolas"/>
+          <w:color w:val="000000"/>
+          <w:sz w:val="19"/>
+          <w:szCs w:val="19"/>
+        </w:rPr>
+        <w:t xml:space="preserve"> </w:t>
+      </w:r>
+      <w:r>
+        <w:rPr>
+          <w:rFonts w:ascii="Consolas" w:hAnsi="Consolas" w:cs="Consolas"/>
+          <w:color w:val="A31515"/>
+          <w:sz w:val="19"/>
+          <w:szCs w:val="19"/>
+        </w:rPr>
+        <w:t>"integer character\n"</w:t>
+      </w:r>
+      <w:r>
+        <w:rPr>
+          <w:rFonts w:ascii="Consolas" w:hAnsi="Consolas" w:cs="Consolas"/>
+          <w:color w:val="000000"/>
+          <w:sz w:val="19"/>
+          <w:szCs w:val="19"/>
+        </w:rPr>
+        <w:t>;</w:t>
       </w:r>
     </w:p>
     <w:p>
@@ -726,6 +702,71 @@
           <w:szCs w:val="19"/>
         </w:rPr>
       </w:pPr>
+      <w:r>
+        <w:rPr>
+          <w:rFonts w:ascii="Consolas" w:hAnsi="Consolas" w:cs="Consolas"/>
+          <w:color w:val="000000"/>
+          <w:sz w:val="19"/>
+          <w:szCs w:val="19"/>
+        </w:rPr>
+        <w:tab/>
+      </w:r>
+      <w:proofErr w:type="spellStart"/>
+      <w:r>
+        <w:rPr>
+          <w:rFonts w:ascii="Consolas" w:hAnsi="Consolas" w:cs="Consolas"/>
+          <w:color w:val="000000"/>
+          <w:sz w:val="19"/>
+          <w:szCs w:val="19"/>
+        </w:rPr>
+        <w:t>cout</w:t>
+      </w:r>
+      <w:proofErr w:type="spellEnd"/>
+      <w:r>
+        <w:rPr>
+          <w:rFonts w:ascii="Consolas" w:hAnsi="Consolas" w:cs="Consolas"/>
+          <w:color w:val="000000"/>
+          <w:sz w:val="19"/>
+          <w:szCs w:val="19"/>
+        </w:rPr>
+        <w:t xml:space="preserve"> </w:t>
+      </w:r>
+      <w:r>
+        <w:rPr>
+          <w:rFonts w:ascii="Consolas" w:hAnsi="Consolas" w:cs="Consolas"/>
+          <w:color w:val="008080"/>
+          <w:sz w:val="19"/>
+          <w:szCs w:val="19"/>
+        </w:rPr>
+        <w:t>&lt;&lt;</w:t>
+      </w:r>
+      <w:r>
+        <w:rPr>
+          <w:rFonts w:ascii="Consolas" w:hAnsi="Consolas" w:cs="Consolas"/>
+          <w:color w:val="000000"/>
+          <w:sz w:val="19"/>
+          <w:szCs w:val="19"/>
+        </w:rPr>
+        <w:t xml:space="preserve"> </w:t>
+      </w:r>
+      <w:r>
+        <w:rPr>
+          <w:rFonts w:ascii="Consolas" w:hAnsi="Consolas" w:cs="Consolas"/>
+          <w:color w:val="A31515"/>
+          <w:sz w:val="19"/>
+          <w:szCs w:val="19"/>
+        </w:rPr>
+        <w:t>"------- ---------\n"</w:t>
+      </w:r>
+      <w:r>
+        <w:rPr>
+          <w:rFonts w:ascii="Consolas" w:hAnsi="Consolas" w:cs="Consolas"/>
+          <w:color w:val="000000"/>
+          <w:sz w:val="19"/>
+          <w:szCs w:val="19"/>
+        </w:rPr>
+        <w:t>;</w:t>
+      </w:r>
     </w:p>
     <w:p>
       <w:pPr>
@@ -747,7 +788,7 @@
           <w:sz w:val="19"/>
           <w:szCs w:val="19"/>
         </w:rPr>
-        <w:t xml:space="preserve">    </w:t>
+        <w:tab/>
       </w:r>
       <w:r>
         <w:rPr>
@@ -756,26 +797,26 @@
           <w:sz w:val="19"/>
           <w:szCs w:val="19"/>
         </w:rPr>
-        <w:t>double</w:t>
-      </w:r>
-      <w:r>
-        <w:rPr>
-          <w:rFonts w:ascii="Consolas" w:hAnsi="Consolas" w:cs="Consolas"/>
-          <w:color w:val="000000"/>
-          <w:sz w:val="19"/>
-          <w:szCs w:val="19"/>
-        </w:rPr>
-        <w:t xml:space="preserve"> mpg = 1 / (lp100km / </w:t>
+        <w:t>for</w:t>
+      </w:r>
+      <w:r>
+        <w:rPr>
+          <w:rFonts w:ascii="Consolas" w:hAnsi="Consolas" w:cs="Consolas"/>
+          <w:color w:val="000000"/>
+          <w:sz w:val="19"/>
+          <w:szCs w:val="19"/>
+        </w:rPr>
+        <w:t xml:space="preserve"> (</w:t>
       </w:r>
       <w:proofErr w:type="spellStart"/>
       <w:r>
         <w:rPr>
           <w:rFonts w:ascii="Consolas" w:hAnsi="Consolas" w:cs="Consolas"/>
-          <w:color w:val="000000"/>
-          <w:sz w:val="19"/>
-          <w:szCs w:val="19"/>
-        </w:rPr>
-        <w:t>litersPerGallon</w:t>
+          <w:color w:val="0000FF"/>
+          <w:sz w:val="19"/>
+          <w:szCs w:val="19"/>
+        </w:rPr>
+        <w:t>int</w:t>
       </w:r>
       <w:proofErr w:type="spellEnd"/>
       <w:r>
@@ -785,7 +826,7 @@
           <w:sz w:val="19"/>
           <w:szCs w:val="19"/>
         </w:rPr>
-        <w:t>) * milesPer100km;</w:t>
+        <w:t xml:space="preserve"> i = 32; i &lt;= 70; i++)</w:t>
       </w:r>
     </w:p>
     <w:p>
@@ -808,7 +849,16 @@
           <w:sz w:val="19"/>
           <w:szCs w:val="19"/>
         </w:rPr>
-        <w:t xml:space="preserve">    </w:t>
+        <w:tab/>
+      </w:r>
+      <w:r>
+        <w:rPr>
+          <w:rFonts w:ascii="Consolas" w:hAnsi="Consolas" w:cs="Consolas"/>
+          <w:color w:val="000000"/>
+          <w:sz w:val="19"/>
+          <w:szCs w:val="19"/>
+        </w:rPr>
+        <w:tab/>
       </w:r>
       <w:proofErr w:type="spellStart"/>
       <w:r>
@@ -846,7 +896,115 @@
           <w:sz w:val="19"/>
           <w:szCs w:val="19"/>
         </w:rPr>
-        <w:t xml:space="preserve"> lp100km</w:t>
+        <w:t xml:space="preserve"> i </w:t>
+      </w:r>
+      <w:r>
+        <w:rPr>
+          <w:rFonts w:ascii="Consolas" w:hAnsi="Consolas" w:cs="Consolas"/>
+          <w:color w:val="008080"/>
+          <w:sz w:val="19"/>
+          <w:szCs w:val="19"/>
+        </w:rPr>
+        <w:t>&lt;&lt;</w:t>
+      </w:r>
+      <w:r>
+        <w:rPr>
+          <w:rFonts w:ascii="Consolas" w:hAnsi="Consolas" w:cs="Consolas"/>
+          <w:color w:val="000000"/>
+          <w:sz w:val="19"/>
+          <w:szCs w:val="19"/>
+        </w:rPr>
+        <w:t xml:space="preserve"> </w:t>
+      </w:r>
+      <w:r>
+        <w:rPr>
+          <w:rFonts w:ascii="Consolas" w:hAnsi="Consolas" w:cs="Consolas"/>
+          <w:color w:val="A31515"/>
+          <w:sz w:val="19"/>
+          <w:szCs w:val="19"/>
+        </w:rPr>
+        <w:t>"\t\t"</w:t>
+      </w:r>
+      <w:r>
+        <w:rPr>
+          <w:rFonts w:ascii="Consolas" w:hAnsi="Consolas" w:cs="Consolas"/>
+          <w:color w:val="000000"/>
+          <w:sz w:val="19"/>
+          <w:szCs w:val="19"/>
+        </w:rPr>
+        <w:t xml:space="preserve"> </w:t>
+      </w:r>
+      <w:r>
+        <w:rPr>
+          <w:rFonts w:ascii="Consolas" w:hAnsi="Consolas" w:cs="Consolas"/>
+          <w:color w:val="008080"/>
+          <w:sz w:val="19"/>
+          <w:szCs w:val="19"/>
+        </w:rPr>
+        <w:t>&lt;&lt;</w:t>
+      </w:r>
+      <w:r>
+        <w:rPr>
+          <w:rFonts w:ascii="Consolas" w:hAnsi="Consolas" w:cs="Consolas"/>
+          <w:color w:val="000000"/>
+          <w:sz w:val="19"/>
+          <w:szCs w:val="19"/>
+        </w:rPr>
+        <w:t xml:space="preserve"> (</w:t>
+      </w:r>
+      <w:r>
+        <w:rPr>
+          <w:rFonts w:ascii="Consolas" w:hAnsi="Consolas" w:cs="Consolas"/>
+          <w:color w:val="0000FF"/>
+          <w:sz w:val="19"/>
+          <w:szCs w:val="19"/>
+        </w:rPr>
+        <w:t>char</w:t>
+      </w:r>
+      <w:r>
+        <w:rPr>
+          <w:rFonts w:ascii="Consolas" w:hAnsi="Consolas" w:cs="Consolas"/>
+          <w:color w:val="000000"/>
+          <w:sz w:val="19"/>
+          <w:szCs w:val="19"/>
+        </w:rPr>
+        <w:t xml:space="preserve">)i </w:t>
+      </w:r>
+      <w:r>
+        <w:rPr>
+          <w:rFonts w:ascii="Consolas" w:hAnsi="Consolas" w:cs="Consolas"/>
+          <w:color w:val="008080"/>
+          <w:sz w:val="19"/>
+          <w:szCs w:val="19"/>
+        </w:rPr>
+        <w:t>&lt;&lt;</w:t>
+      </w:r>
+      <w:r>
+        <w:rPr>
+          <w:rFonts w:ascii="Consolas" w:hAnsi="Consolas" w:cs="Consolas"/>
+          <w:color w:val="000000"/>
+          <w:sz w:val="19"/>
+          <w:szCs w:val="19"/>
+        </w:rPr>
+        <w:t xml:space="preserve"> </w:t>
+      </w:r>
+      <w:r>
+        <w:rPr>
+          <w:rFonts w:ascii="Consolas" w:hAnsi="Consolas" w:cs="Consolas"/>
+          <w:color w:val="A31515"/>
+          <w:sz w:val="19"/>
+          <w:szCs w:val="19"/>
+        </w:rPr>
+        <w:t>"\n"</w:t>
+      </w:r>
+      <w:r>
+        <w:rPr>
+          <w:rFonts w:ascii="Consolas" w:hAnsi="Consolas" w:cs="Consolas"/>
+          <w:color w:val="000000"/>
+          <w:sz w:val="19"/>
+          <w:szCs w:val="19"/>
+        </w:rPr>
+        <w:t>;</w:t>
       </w:r>
     </w:p>
     <w:p>
@@ -869,34 +1027,7 @@
           <w:sz w:val="19"/>
           <w:szCs w:val="19"/>
         </w:rPr>
-        <w:t xml:space="preserve">        </w:t>
-      </w:r>
-      <w:r>
-        <w:rPr>
-          <w:rFonts w:ascii="Consolas" w:hAnsi="Consolas" w:cs="Consolas"/>
-          <w:color w:val="008080"/>
-          <w:sz w:val="19"/>
-          <w:szCs w:val="19"/>
-        </w:rPr>
-        <w:t>&lt;&lt;</w:t>
-      </w:r>
-      <w:r>
-        <w:rPr>
-          <w:rFonts w:ascii="Consolas" w:hAnsi="Consolas" w:cs="Consolas"/>
-          <w:color w:val="000000"/>
-          <w:sz w:val="19"/>
-          <w:szCs w:val="19"/>
-        </w:rPr>
-        <w:t xml:space="preserve"> </w:t>
-      </w:r>
-      <w:r>
-        <w:rPr>
-          <w:rFonts w:ascii="Consolas" w:hAnsi="Consolas" w:cs="Consolas"/>
-          <w:color w:val="A31515"/>
-          <w:sz w:val="19"/>
-          <w:szCs w:val="19"/>
-        </w:rPr>
-        <w:t>" litters per 100 kilometers = "</w:t>
+        <w:tab/>
       </w:r>
     </w:p>
     <w:p>
@@ -919,173 +1050,7 @@
           <w:sz w:val="19"/>
           <w:szCs w:val="19"/>
         </w:rPr>
-        <w:t xml:space="preserve">        </w:t>
-      </w:r>
-      <w:r>
-        <w:rPr>
-          <w:rFonts w:ascii="Consolas" w:hAnsi="Consolas" w:cs="Consolas"/>
-          <w:color w:val="008080"/>
-          <w:sz w:val="19"/>
-          <w:szCs w:val="19"/>
-        </w:rPr>
-        <w:t>&lt;&lt;</w:t>
-      </w:r>
-      <w:r>
-        <w:rPr>
-          <w:rFonts w:ascii="Consolas" w:hAnsi="Consolas" w:cs="Consolas"/>
-          <w:color w:val="000000"/>
-          <w:sz w:val="19"/>
-          <w:szCs w:val="19"/>
-        </w:rPr>
-        <w:t xml:space="preserve"> mpg</w:t>
-      </w:r>
-    </w:p>
-    <w:p>
-      <w:pPr>
-        <w:autoSpaceDE w:val="0"/>
-        <w:autoSpaceDN w:val="0"/>
-        <w:adjustRightInd w:val="0"/>
-        <w:spacing w:after="0" w:line="240" w:lineRule="auto"/>
-        <w:rPr>
-          <w:rFonts w:ascii="Consolas" w:hAnsi="Consolas" w:cs="Consolas"/>
-          <w:color w:val="000000"/>
-          <w:sz w:val="19"/>
-          <w:szCs w:val="19"/>
-        </w:rPr>
-      </w:pPr>
-      <w:r>
-        <w:rPr>
-          <w:rFonts w:ascii="Consolas" w:hAnsi="Consolas" w:cs="Consolas"/>
-          <w:color w:val="000000"/>
-          <w:sz w:val="19"/>
-          <w:szCs w:val="19"/>
-        </w:rPr>
-        <w:t xml:space="preserve">        </w:t>
-      </w:r>
-      <w:r>
-        <w:rPr>
-          <w:rFonts w:ascii="Consolas" w:hAnsi="Consolas" w:cs="Consolas"/>
-          <w:color w:val="008080"/>
-          <w:sz w:val="19"/>
-          <w:szCs w:val="19"/>
-        </w:rPr>
-        <w:t>&lt;&lt;</w:t>
-      </w:r>
-      <w:r>
-        <w:rPr>
-          <w:rFonts w:ascii="Consolas" w:hAnsi="Consolas" w:cs="Consolas"/>
-          <w:color w:val="000000"/>
-          <w:sz w:val="19"/>
-          <w:szCs w:val="19"/>
-        </w:rPr>
-        <w:t xml:space="preserve"> </w:t>
-      </w:r>
-      <w:r>
-        <w:rPr>
-          <w:rFonts w:ascii="Consolas" w:hAnsi="Consolas" w:cs="Consolas"/>
-          <w:color w:val="A31515"/>
-          <w:sz w:val="19"/>
-          <w:szCs w:val="19"/>
-        </w:rPr>
-        <w:t>" miles per gallon"</w:t>
-      </w:r>
-    </w:p>
-    <w:p>
-      <w:pPr>
-        <w:autoSpaceDE w:val="0"/>
-        <w:autoSpaceDN w:val="0"/>
-        <w:adjustRightInd w:val="0"/>
-        <w:spacing w:after="0" w:line="240" w:lineRule="auto"/>
-        <w:rPr>
-          <w:rFonts w:ascii="Consolas" w:hAnsi="Consolas" w:cs="Consolas"/>
-          <w:color w:val="000000"/>
-          <w:sz w:val="19"/>
-          <w:szCs w:val="19"/>
-        </w:rPr>
-      </w:pPr>
-      <w:r>
-        <w:rPr>
-          <w:rFonts w:ascii="Consolas" w:hAnsi="Consolas" w:cs="Consolas"/>
-          <w:color w:val="000000"/>
-          <w:sz w:val="19"/>
-          <w:szCs w:val="19"/>
-        </w:rPr>
-        <w:t xml:space="preserve">        </w:t>
-      </w:r>
-      <w:r>
-        <w:rPr>
-          <w:rFonts w:ascii="Consolas" w:hAnsi="Consolas" w:cs="Consolas"/>
-          <w:color w:val="008080"/>
-          <w:sz w:val="19"/>
-          <w:szCs w:val="19"/>
-        </w:rPr>
-        <w:t>&lt;&lt;</w:t>
-      </w:r>
-      <w:r>
-        <w:rPr>
-          <w:rFonts w:ascii="Consolas" w:hAnsi="Consolas" w:cs="Consolas"/>
-          <w:color w:val="000000"/>
-          <w:sz w:val="19"/>
-          <w:szCs w:val="19"/>
-        </w:rPr>
-        <w:t xml:space="preserve"> </w:t>
-      </w:r>
-      <w:proofErr w:type="spellStart"/>
-      <w:r>
-        <w:rPr>
-          <w:rFonts w:ascii="Consolas" w:hAnsi="Consolas" w:cs="Consolas"/>
-          <w:color w:val="000000"/>
-          <w:sz w:val="19"/>
-          <w:szCs w:val="19"/>
-        </w:rPr>
-        <w:t>endl</w:t>
-      </w:r>
-      <w:proofErr w:type="spellEnd"/>
-      <w:r>
-        <w:rPr>
-          <w:rFonts w:ascii="Consolas" w:hAnsi="Consolas" w:cs="Consolas"/>
-          <w:color w:val="000000"/>
-          <w:sz w:val="19"/>
-          <w:szCs w:val="19"/>
-        </w:rPr>
-        <w:t>;</w:t>
-      </w:r>
-    </w:p>
-    <w:p>
-      <w:pPr>
-        <w:autoSpaceDE w:val="0"/>
-        <w:autoSpaceDN w:val="0"/>
-        <w:adjustRightInd w:val="0"/>
-        <w:spacing w:after="0" w:line="240" w:lineRule="auto"/>
-        <w:rPr>
-          <w:rFonts w:ascii="Consolas" w:hAnsi="Consolas" w:cs="Consolas"/>
-          <w:color w:val="000000"/>
-          <w:sz w:val="19"/>
-          <w:szCs w:val="19"/>
-        </w:rPr>
-      </w:pPr>
-    </w:p>
-    <w:p>
-      <w:pPr>
-        <w:autoSpaceDE w:val="0"/>
-        <w:autoSpaceDN w:val="0"/>
-        <w:adjustRightInd w:val="0"/>
-        <w:spacing w:after="0" w:line="240" w:lineRule="auto"/>
-        <w:rPr>
-          <w:rFonts w:ascii="Consolas" w:hAnsi="Consolas" w:cs="Consolas"/>
-          <w:color w:val="000000"/>
-          <w:sz w:val="19"/>
-          <w:szCs w:val="19"/>
-        </w:rPr>
-      </w:pPr>
-      <w:r>
-        <w:rPr>
-          <w:rFonts w:ascii="Consolas" w:hAnsi="Consolas" w:cs="Consolas"/>
-          <w:color w:val="000000"/>
-          <w:sz w:val="19"/>
-          <w:szCs w:val="19"/>
-        </w:rPr>
-        <w:t xml:space="preserve">    </w:t>
+        <w:tab/>
       </w:r>
       <w:r>
         <w:rPr>
@@ -1104,6 +1069,26 @@
           <w:szCs w:val="19"/>
         </w:rPr>
         <w:t xml:space="preserve"> 0;</w:t>
+      </w:r>
+    </w:p>
+    <w:p>
+      <w:pPr>
+        <w:jc w:val="both"/>
+        <w:rPr>
+          <w:rFonts w:ascii="Consolas" w:hAnsi="Consolas" w:cs="Consolas"/>
+          <w:color w:val="000000"/>
+          <w:sz w:val="19"/>
+          <w:szCs w:val="19"/>
+        </w:rPr>
+      </w:pPr>
+      <w:r>
+        <w:rPr>
+          <w:rFonts w:ascii="Consolas" w:hAnsi="Consolas" w:cs="Consolas"/>
+          <w:color w:val="000000"/>
+          <w:sz w:val="19"/>
+          <w:szCs w:val="19"/>
+        </w:rPr>
+        <w:t>}</w:t>
       </w:r>
     </w:p>
     <w:p>
@@ -1113,56 +1098,37 @@
           <w:rFonts w:ascii="Times New Roman" w:hAnsi="Times New Roman" w:cs="Times New Roman"/>
           <w:sz w:val="28"/>
           <w:szCs w:val="28"/>
-          <w:lang w:val="de-DE"/>
-        </w:rPr>
-      </w:pPr>
-      <w:r>
-        <w:rPr>
-          <w:rFonts w:ascii="Consolas" w:hAnsi="Consolas" w:cs="Consolas"/>
-          <w:color w:val="000000"/>
-          <w:sz w:val="19"/>
-          <w:szCs w:val="19"/>
-        </w:rPr>
-        <w:t>}</w:t>
-      </w:r>
-    </w:p>
-    <w:p>
-      <w:pPr>
-        <w:jc w:val="both"/>
+        </w:rPr>
+      </w:pPr>
+      <w:r>
         <w:rPr>
           <w:rFonts w:ascii="Times New Roman" w:hAnsi="Times New Roman" w:cs="Times New Roman"/>
           <w:sz w:val="28"/>
           <w:szCs w:val="28"/>
         </w:rPr>
-      </w:pPr>
-      <w:r>
+        <w:t>Results</w:t>
+      </w:r>
+    </w:p>
+    <w:p>
+      <w:pPr>
+        <w:jc w:val="both"/>
         <w:rPr>
           <w:rFonts w:ascii="Times New Roman" w:hAnsi="Times New Roman" w:cs="Times New Roman"/>
           <w:sz w:val="28"/>
           <w:szCs w:val="28"/>
         </w:rPr>
-        <w:t>Results</w:t>
-      </w:r>
-    </w:p>
-    <w:p>
-      <w:pPr>
-        <w:jc w:val="both"/>
+      </w:pPr>
+      <w:r>
         <w:rPr>
           <w:rFonts w:ascii="Times New Roman" w:hAnsi="Times New Roman" w:cs="Times New Roman"/>
           <w:sz w:val="28"/>
           <w:szCs w:val="28"/>
         </w:rPr>
-      </w:pPr>
-      <w:r>
-        <w:rPr>
-          <w:rFonts w:ascii="Times New Roman" w:hAnsi="Times New Roman" w:cs="Times New Roman"/>
-          <w:sz w:val="28"/>
-          <w:szCs w:val="28"/>
-        </w:rPr>
+        <w:lastRenderedPageBreak/>
         <w:drawing>
-          <wp:inline distT="0" distB="0" distL="0" distR="0" wp14:anchorId="5954AFFB" wp14:editId="361EBE6F">
-            <wp:extent cx="6288457" cy="1800225"/>
-            <wp:effectExtent l="0" t="0" r="0" b="0"/>
+          <wp:inline distT="0" distB="0" distL="0" distR="0" wp14:anchorId="7344BA32" wp14:editId="7CC2EEE2">
+            <wp:extent cx="5478780" cy="8814938"/>
+            <wp:effectExtent l="0" t="0" r="7620" b="5715"/>
             <wp:docPr id="1" name="Picture 1"/>
             <wp:cNvGraphicFramePr>
               <a:graphicFrameLocks xmlns:a="http://schemas.openxmlformats.org/drawingml/2006/main" noChangeAspect="1"/>
@@ -1183,7 +1149,7 @@
                   <pic:spPr>
                     <a:xfrm>
                       <a:off x="0" y="0"/>
-                      <a:ext cx="6309393" cy="1806218"/>
+                      <a:ext cx="5489000" cy="8831382"/>
                     </a:xfrm>
                     <a:prstGeom prst="rect">
                       <a:avLst/>
@@ -1195,6 +1161,8 @@
           </wp:inline>
         </w:drawing>
       </w:r>
+      <w:bookmarkStart w:id="0" w:name="_GoBack"/>
+      <w:bookmarkEnd w:id="0"/>
     </w:p>
     <w:p>
       <w:pPr>
@@ -1205,71 +1173,26 @@
           <w:szCs w:val="28"/>
         </w:rPr>
       </w:pPr>
-      <w:r>
+    </w:p>
+    <w:p>
+      <w:pPr>
+        <w:jc w:val="both"/>
         <w:rPr>
           <w:rFonts w:ascii="Times New Roman" w:hAnsi="Times New Roman" w:cs="Times New Roman"/>
           <w:sz w:val="28"/>
           <w:szCs w:val="28"/>
         </w:rPr>
-        <w:lastRenderedPageBreak/>
-        <w:drawing>
-          <wp:inline distT="0" distB="0" distL="0" distR="0" wp14:anchorId="5C9386D9" wp14:editId="33184664">
-            <wp:extent cx="6338961" cy="1895475"/>
-            <wp:effectExtent l="0" t="0" r="5080" b="0"/>
-            <wp:docPr id="4" name="Picture 4"/>
-            <wp:cNvGraphicFramePr>
-              <a:graphicFrameLocks xmlns:a="http://schemas.openxmlformats.org/drawingml/2006/main" noChangeAspect="1"/>
-            </wp:cNvGraphicFramePr>
-            <a:graphic xmlns:a="http://schemas.openxmlformats.org/drawingml/2006/main">
-              <a:graphicData uri="http://schemas.openxmlformats.org/drawingml/2006/picture">
-                <pic:pic xmlns:pic="http://schemas.openxmlformats.org/drawingml/2006/picture">
-                  <pic:nvPicPr>
-                    <pic:cNvPr id="1" name=""/>
-                    <pic:cNvPicPr/>
-                  </pic:nvPicPr>
-                  <pic:blipFill>
-                    <a:blip r:embed="rId6"/>
-                    <a:stretch>
-                      <a:fillRect/>
-                    </a:stretch>
-                  </pic:blipFill>
-                  <pic:spPr>
-                    <a:xfrm>
-                      <a:off x="0" y="0"/>
-                      <a:ext cx="6350697" cy="1898984"/>
-                    </a:xfrm>
-                    <a:prstGeom prst="rect">
-                      <a:avLst/>
-                    </a:prstGeom>
-                  </pic:spPr>
-                </pic:pic>
-              </a:graphicData>
-            </a:graphic>
-          </wp:inline>
-        </w:drawing>
-      </w:r>
-    </w:p>
-    <w:p>
-      <w:pPr>
-        <w:jc w:val="both"/>
+      </w:pPr>
+    </w:p>
+    <w:p>
+      <w:pPr>
+        <w:jc w:val="center"/>
         <w:rPr>
           <w:rFonts w:ascii="Times New Roman" w:hAnsi="Times New Roman" w:cs="Times New Roman"/>
           <w:sz w:val="28"/>
           <w:szCs w:val="28"/>
         </w:rPr>
       </w:pPr>
-    </w:p>
-    <w:p>
-      <w:pPr>
-        <w:jc w:val="center"/>
-        <w:rPr>
-          <w:rFonts w:ascii="Times New Roman" w:hAnsi="Times New Roman" w:cs="Times New Roman"/>
-          <w:sz w:val="28"/>
-          <w:szCs w:val="28"/>
-        </w:rPr>
-      </w:pPr>
-      <w:bookmarkStart w:id="0" w:name="_GoBack"/>
-      <w:bookmarkEnd w:id="0"/>
     </w:p>
     <w:sectPr>
       <w:pgSz w:w="12240" w:h="15840"/>

</xml_diff>